<commit_message>
adicão do persona ao docx
</commit_message>
<xml_diff>
--- a/src/proposta_site.docx
+++ b/src/proposta_site.docx
@@ -818,25 +818,7 @@
           <w:sz w:val="22"/>
           <w:szCs w:val="22"/>
         </w:rPr>
-        <w:t xml:space="preserve">O trabalho será feito para se adquirir um protótipo referente a construção de um website, feito utilizando o software </w:t>
-      </w:r>
-      <w:proofErr w:type="spellStart"/>
-      <w:r>
-        <w:rPr>
-          <w:rFonts w:cstheme="minorHAnsi"/>
-          <w:sz w:val="22"/>
-          <w:szCs w:val="22"/>
-        </w:rPr>
-        <w:t>figma</w:t>
-      </w:r>
-      <w:proofErr w:type="spellEnd"/>
-      <w:r>
-        <w:rPr>
-          <w:rFonts w:cstheme="minorHAnsi"/>
-          <w:sz w:val="22"/>
-          <w:szCs w:val="22"/>
-        </w:rPr>
-        <w:t>, para futuramente ser aplicado com CSS, HTML e Javascript.</w:t>
+        <w:t>O trabalho será feito para se adquirir um protótipo referente a construção de um website, feito utilizando o software figma, para futuramente ser aplicado com CSS, HTML e Javascript.</w:t>
       </w:r>
     </w:p>
     <w:p>
@@ -1124,42 +1106,8 @@
           <w:sz w:val="22"/>
           <w:szCs w:val="22"/>
         </w:rPr>
-        <w:t xml:space="preserve">Publicação através do </w:t>
-      </w:r>
-      <w:proofErr w:type="spellStart"/>
-      <w:r>
-        <w:rPr>
-          <w:i/>
-          <w:iCs/>
-          <w:color w:val="3B3838" w:themeColor="background2" w:themeShade="40"/>
-          <w:sz w:val="22"/>
-          <w:szCs w:val="22"/>
-        </w:rPr>
-        <w:t>github</w:t>
-      </w:r>
-      <w:proofErr w:type="spellEnd"/>
-      <w:r>
-        <w:rPr>
-          <w:i/>
-          <w:iCs/>
-          <w:color w:val="3B3838" w:themeColor="background2" w:themeShade="40"/>
-          <w:sz w:val="22"/>
-          <w:szCs w:val="22"/>
-        </w:rPr>
-        <w:t xml:space="preserve"> </w:t>
-      </w:r>
-      <w:proofErr w:type="spellStart"/>
-      <w:r>
-        <w:rPr>
-          <w:i/>
-          <w:iCs/>
-          <w:color w:val="3B3838" w:themeColor="background2" w:themeShade="40"/>
-          <w:sz w:val="22"/>
-          <w:szCs w:val="22"/>
-        </w:rPr>
-        <w:t>pages</w:t>
-      </w:r>
-      <w:proofErr w:type="spellEnd"/>
+        <w:t>Publicação através do github pages</w:t>
+      </w:r>
     </w:p>
     <w:p>
       <w:pPr>
@@ -1252,51 +1200,7 @@
           <w:sz w:val="22"/>
           <w:szCs w:val="22"/>
         </w:rPr>
-        <w:t xml:space="preserve">O projeto não contempla o desenvolvimento </w:t>
-      </w:r>
-      <w:proofErr w:type="spellStart"/>
-      <w:r>
-        <w:rPr>
-          <w:i/>
-          <w:iCs/>
-          <w:color w:val="3B3838" w:themeColor="background2" w:themeShade="40"/>
-          <w:sz w:val="22"/>
-          <w:szCs w:val="22"/>
-        </w:rPr>
-        <w:t>back-end</w:t>
-      </w:r>
-      <w:proofErr w:type="spellEnd"/>
-      <w:r>
-        <w:rPr>
-          <w:i/>
-          <w:iCs/>
-          <w:color w:val="3B3838" w:themeColor="background2" w:themeShade="40"/>
-          <w:sz w:val="22"/>
-          <w:szCs w:val="22"/>
-        </w:rPr>
-        <w:t xml:space="preserve"> ou uso de interfaces ricas baseadas em scripts Javascript, </w:t>
-      </w:r>
-      <w:proofErr w:type="spellStart"/>
-      <w:r>
-        <w:rPr>
-          <w:i/>
-          <w:iCs/>
-          <w:color w:val="3B3838" w:themeColor="background2" w:themeShade="40"/>
-          <w:sz w:val="22"/>
-          <w:szCs w:val="22"/>
-        </w:rPr>
-        <w:t>Typescript</w:t>
-      </w:r>
-      <w:proofErr w:type="spellEnd"/>
-      <w:r>
-        <w:rPr>
-          <w:i/>
-          <w:iCs/>
-          <w:color w:val="3B3838" w:themeColor="background2" w:themeShade="40"/>
-          <w:sz w:val="22"/>
-          <w:szCs w:val="22"/>
-        </w:rPr>
-        <w:t xml:space="preserve"> ou qualquer outra linguagem de programação cliente.</w:t>
+        <w:t>O projeto não contempla o desenvolvimento back-end ou uso de interfaces ricas baseadas em scripts Javascript, Typescript ou qualquer outra linguagem de programação cliente.</w:t>
       </w:r>
     </w:p>
     <w:p>
@@ -1417,33 +1321,7 @@
           <w:szCs w:val="22"/>
           <w:lang w:eastAsia="pt-BR"/>
         </w:rPr>
-        <w:t xml:space="preserve">ela conterá um cabeçalho indicando o </w:t>
-      </w:r>
-      <w:proofErr w:type="gramStart"/>
-      <w:r>
-        <w:rPr>
-          <w:rFonts w:eastAsia="Times New Roman" w:cstheme="minorHAnsi"/>
-          <w:i/>
-          <w:iCs/>
-          <w:color w:val="3B3838" w:themeColor="background2" w:themeShade="40"/>
-          <w:sz w:val="22"/>
-          <w:szCs w:val="22"/>
-          <w:lang w:eastAsia="pt-BR"/>
-        </w:rPr>
-        <w:t>pais</w:t>
-      </w:r>
-      <w:proofErr w:type="gramEnd"/>
-      <w:r>
-        <w:rPr>
-          <w:rFonts w:eastAsia="Times New Roman" w:cstheme="minorHAnsi"/>
-          <w:i/>
-          <w:iCs/>
-          <w:color w:val="3B3838" w:themeColor="background2" w:themeShade="40"/>
-          <w:sz w:val="22"/>
-          <w:szCs w:val="22"/>
-          <w:lang w:eastAsia="pt-BR"/>
-        </w:rPr>
-        <w:t xml:space="preserve"> escolhido com cabeçalho contendo link para as páginas subsequentes, além de um resumo e uma breve descrição sobre o país.</w:t>
+        <w:t>ela conterá um cabeçalho indicando o pais escolhido com cabeçalho contendo link para as páginas subsequentes, além de um resumo e uma breve descrição sobre o país.</w:t>
       </w:r>
     </w:p>
     <w:p>
@@ -3074,7 +2952,143 @@
         <w:t>Testes de acessibilidade</w:t>
       </w:r>
     </w:p>
-    <w:p/>
+    <w:p>
+      <w:pPr>
+        <w:pStyle w:val="Ttulo1"/>
+        <w:rPr>
+          <w:rFonts w:asciiTheme="minorHAnsi" w:hAnsiTheme="minorHAnsi" w:cstheme="minorHAnsi"/>
+          <w:b/>
+          <w:bCs/>
+          <w:color w:val="000000" w:themeColor="text1"/>
+          <w:sz w:val="28"/>
+          <w:szCs w:val="28"/>
+        </w:rPr>
+      </w:pPr>
+      <w:r>
+        <w:rPr>
+          <w:rFonts w:asciiTheme="minorHAnsi" w:hAnsiTheme="minorHAnsi" w:cstheme="minorHAnsi"/>
+          <w:b/>
+          <w:bCs/>
+          <w:color w:val="000000" w:themeColor="text1"/>
+          <w:sz w:val="28"/>
+          <w:szCs w:val="28"/>
+        </w:rPr>
+        <w:t>Descrição do persona</w:t>
+      </w:r>
+    </w:p>
+    <w:p>
+      <w:r>
+        <w:rPr>
+          <w:b/>
+          <w:bCs/>
+        </w:rPr>
+        <w:t>Nome</w:t>
+      </w:r>
+      <w:r>
+        <w:t>: Maria</w:t>
+      </w:r>
+      <w:r>
+        <w:t xml:space="preserve"> Antonieta</w:t>
+      </w:r>
+    </w:p>
+    <w:p>
+      <w:r>
+        <w:rPr>
+          <w:b/>
+          <w:bCs/>
+        </w:rPr>
+        <w:t>Idade:</w:t>
+      </w:r>
+      <w:r>
+        <w:t xml:space="preserve"> 3</w:t>
+      </w:r>
+      <w:r>
+        <w:t>7</w:t>
+      </w:r>
+      <w:r>
+        <w:t xml:space="preserve"> anos</w:t>
+      </w:r>
+    </w:p>
+    <w:p>
+      <w:r>
+        <w:rPr>
+          <w:b/>
+          <w:bCs/>
+        </w:rPr>
+        <w:t>Profissão:</w:t>
+      </w:r>
+      <w:r>
+        <w:t xml:space="preserve"> </w:t>
+      </w:r>
+      <w:r>
+        <w:t>Arquiteta</w:t>
+      </w:r>
+    </w:p>
+    <w:p>
+      <w:r>
+        <w:rPr>
+          <w:b/>
+          <w:bCs/>
+        </w:rPr>
+        <w:t>Objetivos:</w:t>
+      </w:r>
+      <w:r>
+        <w:t xml:space="preserve"> Maria quer viajar para a Colômbia para conhecer a cultura, história, e </w:t>
+      </w:r>
+      <w:r>
+        <w:t>apreciar a cultura local</w:t>
+      </w:r>
+      <w:r>
+        <w:t>.</w:t>
+      </w:r>
+    </w:p>
+    <w:p>
+      <w:r>
+        <w:rPr>
+          <w:b/>
+          <w:bCs/>
+        </w:rPr>
+        <w:t>Desafios:</w:t>
+      </w:r>
+      <w:r>
+        <w:t xml:space="preserve"> Ela tem um orçamento limitado para a viagem e não sabe muito sobre a Colômbia, então ela precisa de informações confiáveis</w:t>
+      </w:r>
+      <w:r>
+        <w:t>.</w:t>
+      </w:r>
+    </w:p>
+    <w:p>
+      <w:r>
+        <w:rPr>
+          <w:b/>
+          <w:bCs/>
+        </w:rPr>
+        <w:t>Comportamento:</w:t>
+      </w:r>
+      <w:r>
+        <w:t xml:space="preserve"> Maria prefere navegar em sites com layout limpo e fácil de usar. Ela gosta de encontrar informações relevantes rapidamente e sem esforço.</w:t>
+      </w:r>
+    </w:p>
+    <w:p>
+      <w:pPr>
+        <w:rPr>
+          <w:u w:val="single"/>
+        </w:rPr>
+      </w:pPr>
+      <w:r>
+        <w:rPr>
+          <w:b/>
+          <w:bCs/>
+        </w:rPr>
+        <w:t>Preocupações:</w:t>
+      </w:r>
+      <w:r>
+        <w:t xml:space="preserve"> Maria está preocupada </w:t>
+      </w:r>
+      <w:r>
+        <w:t>porque vai conhecer uma nova cultura, e por ter um orçamento limitado gostaria de saber tudo antes para que a viagem valha a pena.</w:t>
+      </w:r>
+    </w:p>
     <w:sectPr>
       <w:pgSz w:w="11906" w:h="16838"/>
       <w:pgMar w:top="1417" w:right="1701" w:bottom="1417" w:left="1701" w:header="708" w:footer="708" w:gutter="0"/>
@@ -4456,6 +4470,7 @@
   <w:style w:type="paragraph" w:default="1" w:styleId="Normal">
     <w:name w:val="Normal"/>
     <w:qFormat/>
+    <w:rsid w:val="00F42780"/>
   </w:style>
   <w:style w:type="paragraph" w:styleId="Ttulo1">
     <w:name w:val="heading 1"/>

</xml_diff>